<commit_message>
Update reports (two names on title page): lab1_v04, lab2_v03, lab3_v003, lab4_v003, lab5_v002 .
</commit_message>
<xml_diff>
--- a/3 lab/2311_l3_Завьялов_v003.docx
+++ b/3 lab/2311_l3_Завьялов_v003.docx
@@ -499,7 +499,7 @@
                 <w:szCs w:val="28"/>
                 <w:rtl w:val="0"/>
               </w:rPr>
-              <w:t xml:space="preserve">Князев И.Н.</w:t>
+              <w:t xml:space="preserve">Князев И.М.</w:t>
             </w:r>
           </w:p>
         </w:tc>
@@ -593,23 +593,6 @@
     <w:p>
       <w:pPr>
         <w:spacing w:line="360" w:lineRule="auto"/>
-        <w:jc w:val="center"/>
-        <w:rPr>
-          <w:rFonts w:ascii="Times New Roman" w:cs="Times New Roman" w:eastAsia="Times New Roman" w:hAnsi="Times New Roman"/>
-          <w:color w:val="1d2125"/>
-          <w:sz w:val="28"/>
-          <w:szCs w:val="28"/>
-        </w:rPr>
-      </w:pPr>
-      <w:r>
-        <w:rPr>
-          <w:rtl w:val="0"/>
-        </w:rPr>
-      </w:r>
-    </w:p>
-    <w:p>
-      <w:pPr>
-        <w:spacing w:line="360" w:lineRule="auto"/>
         <w:jc w:val="left"/>
         <w:rPr>
           <w:rFonts w:ascii="Times New Roman" w:cs="Times New Roman" w:eastAsia="Times New Roman" w:hAnsi="Times New Roman"/>
@@ -770,7 +753,7 @@
           <w:szCs w:val="28"/>
           <w:rtl w:val="0"/>
         </w:rPr>
-        <w:t xml:space="preserve">Упражнение 1 – создание списка почтовой расслки с использованием оператора “JOIN”.</w:t>
+        <w:t xml:space="preserve">Упражнение 1 – создание списка почтовой рассылки с использованием оператора “JOIN”.</w:t>
       </w:r>
       <w:r>
         <w:rPr>

</xml_diff>